<commit_message>
Comparison in EventHub Doc
</commit_message>
<xml_diff>
--- a/13 - Azure Event Hub.docx
+++ b/13 - Azure Event Hub.docx
@@ -872,6 +872,15 @@
           <w:sz w:val="20"/>
           <w:szCs w:val="20"/>
         </w:rPr>
+        <w:fldChar w:fldCharType="separate"/>
+      </w:r>
+      <w:r>
+        <w:fldChar w:fldCharType="begin"/>
+      </w:r>
+      <w:r>
+        <w:instrText xml:space="preserve"> INCLUDEPICTURE  "https://docs.microsoft.com/en-in/learn/modules/enable-reliable-messaging-for-big-data-apps-using-event-hubs/media/2-event-hub-overview.png" \* MERGEFORMATINET </w:instrText>
+      </w:r>
+      <w:r>
         <w:fldChar w:fldCharType="separate"/>
       </w:r>
       <w:r>
@@ -958,10 +967,13 @@
             <v:path o:extrusionok="f" gradientshapeok="t" o:connecttype="rect"/>
             <o:lock v:ext="edit" aspectratio="t"/>
           </v:shapetype>
-          <v:shape id="_x0000_i1025" type="#_x0000_t75" alt="An illustration showing an Azure Event Hub placed between four publishers and two subscribers. The Event Hub receives multiple events from the publishers, serializes the events into data streams, and makes the data streams available to subscribers." style="width:386.25pt;height:83.95pt">
+          <v:shape id="_x0000_i1025" type="#_x0000_t75" alt="An illustration showing an Azure Event Hub placed between four publishers and two subscribers. The Event Hub receives multiple events from the publishers, serializes the events into data streams, and makes the data streams available to subscribers." style="width:386.2pt;height:83.95pt">
             <v:imagedata r:id="rId8" r:href="rId9"/>
           </v:shape>
         </w:pict>
+      </w:r>
+      <w:r>
+        <w:fldChar w:fldCharType="end"/>
       </w:r>
       <w:r>
         <w:fldChar w:fldCharType="end"/>
@@ -4757,15 +4769,7 @@
           <w:rFonts w:asciiTheme="minorHAnsi" w:hAnsiTheme="minorHAnsi" w:cstheme="minorHAnsi"/>
           <w:color w:val="000000"/>
         </w:rPr>
-        <w:t>            </w:t>
-      </w:r>
-      <w:proofErr w:type="gramStart"/>
-      <w:r>
-        <w:rPr>
-          <w:rFonts w:asciiTheme="minorHAnsi" w:hAnsiTheme="minorHAnsi" w:cstheme="minorHAnsi"/>
-          <w:color w:val="000000"/>
-        </w:rPr>
-        <w:t>{</w:t>
+        <w:t>            {</w:t>
       </w:r>
       <w:r>
         <w:rPr>
@@ -4779,15 +4783,7 @@
           <w:rFonts w:asciiTheme="minorHAnsi" w:hAnsiTheme="minorHAnsi" w:cstheme="minorHAnsi"/>
           <w:color w:val="008000"/>
         </w:rPr>
-        <w:t>/</w:t>
-      </w:r>
-      <w:proofErr w:type="gramEnd"/>
-      <w:r>
-        <w:rPr>
-          <w:rFonts w:asciiTheme="minorHAnsi" w:hAnsiTheme="minorHAnsi" w:cstheme="minorHAnsi"/>
-          <w:color w:val="008000"/>
-        </w:rPr>
-        <w:t>/ Create a batch of events </w:t>
+        <w:t>// Create a batch of events </w:t>
       </w:r>
     </w:p>
     <w:p>
@@ -8811,17 +8807,7 @@
           <w:sz w:val="20"/>
           <w:szCs w:val="20"/>
         </w:rPr>
-        <w:t>"&lt;&lt; EVENT HUB CONNECTION STRING FROM PORTAL &gt;&gt;</w:t>
-      </w:r>
-      <w:proofErr w:type="gramStart"/>
-      <w:r>
-        <w:rPr>
-          <w:rFonts w:cstheme="minorHAnsi"/>
-          <w:color w:val="A31515"/>
-          <w:sz w:val="20"/>
-          <w:szCs w:val="20"/>
-        </w:rPr>
-        <w:t>"</w:t>
+        <w:t>"&lt;&lt; EVENT HUB CONNECTION STRING FROM PORTAL &gt;&gt;"</w:t>
       </w:r>
       <w:r>
         <w:rPr>
@@ -8832,7 +8818,6 @@
         </w:rPr>
         <w:t>;</w:t>
       </w:r>
-      <w:proofErr w:type="gramEnd"/>
     </w:p>
     <w:p>
       <w:pPr>
@@ -9846,7 +9831,29 @@
           <w:szCs w:val="20"/>
           <w:shd w:val="clear" w:color="auto" w:fill="FFFFFF"/>
         </w:rPr>
-        <w:t xml:space="preserve"> is a lightweight notification of a condition or a state change. The </w:t>
+        <w:t xml:space="preserve"> is a </w:t>
+      </w:r>
+      <w:r>
+        <w:rPr>
+          <w:rFonts w:cstheme="minorHAnsi"/>
+          <w:b/>
+          <w:bCs/>
+          <w:color w:val="171717"/>
+          <w:sz w:val="20"/>
+          <w:szCs w:val="20"/>
+          <w:shd w:val="clear" w:color="auto" w:fill="FFFFFF"/>
+        </w:rPr>
+        <w:t>lightweight</w:t>
+      </w:r>
+      <w:r>
+        <w:rPr>
+          <w:rFonts w:cstheme="minorHAnsi"/>
+          <w:color w:val="171717"/>
+          <w:sz w:val="20"/>
+          <w:szCs w:val="20"/>
+          <w:shd w:val="clear" w:color="auto" w:fill="FFFFFF"/>
+        </w:rPr>
+        <w:t xml:space="preserve"> notification of a condition or a state change. The </w:t>
       </w:r>
       <w:r>
         <w:rPr>
@@ -10115,8 +10122,8 @@
       </w:tblPr>
       <w:tblGrid>
         <w:gridCol w:w="853"/>
-        <w:gridCol w:w="2158"/>
-        <w:gridCol w:w="1680"/>
+        <w:gridCol w:w="2323"/>
+        <w:gridCol w:w="1515"/>
         <w:gridCol w:w="4522"/>
       </w:tblGrid>
       <w:tr>
@@ -10154,7 +10161,7 @@
         </w:tc>
         <w:tc>
           <w:tcPr>
-            <w:tcW w:w="1171" w:type="pct"/>
+            <w:tcW w:w="1261" w:type="pct"/>
             <w:hideMark/>
           </w:tcPr>
           <w:p>
@@ -10186,7 +10193,7 @@
         </w:tc>
         <w:tc>
           <w:tcPr>
-            <w:tcW w:w="912" w:type="pct"/>
+            <w:tcW w:w="822" w:type="pct"/>
             <w:hideMark/>
           </w:tcPr>
           <w:p>
@@ -10281,7 +10288,7 @@
         </w:tc>
         <w:tc>
           <w:tcPr>
-            <w:tcW w:w="1171" w:type="pct"/>
+            <w:tcW w:w="1261" w:type="pct"/>
           </w:tcPr>
           <w:p>
             <w:pPr>
@@ -10326,11 +10333,21 @@
               </w:rPr>
               <w:t>Pull based.</w:t>
             </w:r>
+            <w:r>
+              <w:rPr>
+                <w:rFonts w:eastAsia="Times New Roman" w:cstheme="minorHAnsi"/>
+                <w:color w:val="171717"/>
+                <w:sz w:val="20"/>
+                <w:szCs w:val="20"/>
+                <w:lang w:val="en-IN" w:eastAsia="en-IN"/>
+              </w:rPr>
+              <w:t xml:space="preserve"> (Polling)</w:t>
+            </w:r>
           </w:p>
         </w:tc>
         <w:tc>
           <w:tcPr>
-            <w:tcW w:w="912" w:type="pct"/>
+            <w:tcW w:w="822" w:type="pct"/>
           </w:tcPr>
           <w:p>
             <w:pPr>
@@ -10460,7 +10477,7 @@
         </w:tc>
         <w:tc>
           <w:tcPr>
-            <w:tcW w:w="1171" w:type="pct"/>
+            <w:tcW w:w="1261" w:type="pct"/>
             <w:hideMark/>
           </w:tcPr>
           <w:p>
@@ -10506,11 +10523,63 @@
               </w:rPr>
               <w:t>Partial Pull Based.</w:t>
             </w:r>
+            <w:r>
+              <w:rPr>
+                <w:rFonts w:eastAsia="Times New Roman" w:cstheme="minorHAnsi"/>
+                <w:color w:val="171717"/>
+                <w:sz w:val="20"/>
+                <w:szCs w:val="20"/>
+                <w:lang w:val="en-IN" w:eastAsia="en-IN"/>
+              </w:rPr>
+              <w:t xml:space="preserve"> (Partial Polling</w:t>
+            </w:r>
+            <w:r>
+              <w:rPr>
+                <w:rFonts w:eastAsia="Times New Roman" w:cstheme="minorHAnsi"/>
+                <w:color w:val="171717"/>
+                <w:sz w:val="20"/>
+                <w:szCs w:val="20"/>
+                <w:lang w:val="en-IN" w:eastAsia="en-IN"/>
+              </w:rPr>
+              <w:t>/Notification</w:t>
+            </w:r>
+            <w:r>
+              <w:rPr>
+                <w:rFonts w:eastAsia="Times New Roman" w:cstheme="minorHAnsi"/>
+                <w:color w:val="171717"/>
+                <w:sz w:val="20"/>
+                <w:szCs w:val="20"/>
+                <w:lang w:val="en-IN" w:eastAsia="en-IN"/>
+              </w:rPr>
+              <w:t>)</w:t>
+            </w:r>
+          </w:p>
+          <w:p>
+            <w:pPr>
+              <w:spacing w:after="0" w:line="360" w:lineRule="auto"/>
+              <w:rPr>
+                <w:rFonts w:eastAsia="Times New Roman" w:cstheme="minorHAnsi"/>
+                <w:color w:val="171717"/>
+                <w:sz w:val="20"/>
+                <w:szCs w:val="20"/>
+                <w:lang w:val="en-IN" w:eastAsia="en-IN"/>
+              </w:rPr>
+            </w:pPr>
+            <w:r>
+              <w:rPr>
+                <w:rFonts w:eastAsia="Times New Roman" w:cstheme="minorHAnsi"/>
+                <w:color w:val="171717"/>
+                <w:sz w:val="20"/>
+                <w:szCs w:val="20"/>
+                <w:lang w:val="en-IN" w:eastAsia="en-IN"/>
+              </w:rPr>
+              <w:t>Status updates on Devices.</w:t>
+            </w:r>
           </w:p>
         </w:tc>
         <w:tc>
           <w:tcPr>
-            <w:tcW w:w="912" w:type="pct"/>
+            <w:tcW w:w="822" w:type="pct"/>
             <w:hideMark/>
           </w:tcPr>
           <w:p>
@@ -10564,7 +10633,17 @@
                 <w:szCs w:val="20"/>
                 <w:lang w:val="en-IN" w:eastAsia="en-IN"/>
               </w:rPr>
-              <w:t>Event for Topic (Discrete)</w:t>
+              <w:t>Messages</w:t>
+            </w:r>
+            <w:r>
+              <w:rPr>
+                <w:rFonts w:eastAsia="Times New Roman" w:cstheme="minorHAnsi"/>
+                <w:color w:val="171717"/>
+                <w:sz w:val="20"/>
+                <w:szCs w:val="20"/>
+                <w:lang w:val="en-IN" w:eastAsia="en-IN"/>
+              </w:rPr>
+              <w:t xml:space="preserve"> for Topic (Discrete)</w:t>
             </w:r>
           </w:p>
         </w:tc>
@@ -10718,7 +10797,7 @@
         </w:tc>
         <w:tc>
           <w:tcPr>
-            <w:tcW w:w="1171" w:type="pct"/>
+            <w:tcW w:w="1261" w:type="pct"/>
             <w:hideMark/>
           </w:tcPr>
           <w:p>
@@ -10798,11 +10877,65 @@
               </w:rPr>
               <w:t>Push based.</w:t>
             </w:r>
+            <w:r>
+              <w:rPr>
+                <w:rFonts w:eastAsia="Times New Roman" w:cstheme="minorHAnsi"/>
+                <w:color w:val="171717"/>
+                <w:sz w:val="20"/>
+                <w:szCs w:val="20"/>
+                <w:lang w:val="en-IN" w:eastAsia="en-IN"/>
+              </w:rPr>
+              <w:t xml:space="preserve"> (Notification)</w:t>
+            </w:r>
+          </w:p>
+          <w:p>
+            <w:pPr>
+              <w:spacing w:after="0" w:line="360" w:lineRule="auto"/>
+              <w:rPr>
+                <w:rFonts w:eastAsia="Times New Roman" w:cstheme="minorHAnsi"/>
+                <w:color w:val="171717"/>
+                <w:sz w:val="20"/>
+                <w:szCs w:val="20"/>
+                <w:lang w:val="en-IN" w:eastAsia="en-IN"/>
+              </w:rPr>
+            </w:pPr>
+            <w:r>
+              <w:rPr>
+                <w:rFonts w:eastAsia="Times New Roman" w:cstheme="minorHAnsi"/>
+                <w:color w:val="171717"/>
+                <w:sz w:val="20"/>
+                <w:szCs w:val="20"/>
+                <w:lang w:val="en-IN" w:eastAsia="en-IN"/>
+              </w:rPr>
+              <w:t xml:space="preserve">Stock </w:t>
+            </w:r>
+            <w:proofErr w:type="spellStart"/>
+            <w:r>
+              <w:rPr>
+                <w:rFonts w:eastAsia="Times New Roman" w:cstheme="minorHAnsi"/>
+                <w:color w:val="171717"/>
+                <w:sz w:val="20"/>
+                <w:szCs w:val="20"/>
+                <w:lang w:val="en-IN" w:eastAsia="en-IN"/>
+              </w:rPr>
+              <w:t>Marget</w:t>
+            </w:r>
+            <w:proofErr w:type="spellEnd"/>
+            <w:r>
+              <w:rPr>
+                <w:rFonts w:eastAsia="Times New Roman" w:cstheme="minorHAnsi"/>
+                <w:color w:val="171717"/>
+                <w:sz w:val="20"/>
+                <w:szCs w:val="20"/>
+                <w:lang w:val="en-IN" w:eastAsia="en-IN"/>
+              </w:rPr>
+              <w:t xml:space="preserve"> Prices.</w:t>
+            </w:r>
           </w:p>
         </w:tc>
         <w:tc>
           <w:tcPr>
-            <w:tcW w:w="912" w:type="pct"/>
+            <w:tcW w:w="822" w:type="pct"/>
             <w:hideMark/>
           </w:tcPr>
           <w:p>
@@ -10854,7 +10987,7 @@
                 <w:szCs w:val="20"/>
                 <w:lang w:val="en-IN" w:eastAsia="en-IN"/>
               </w:rPr>
-              <w:t>D</w:t>
+              <w:t>d</w:t>
             </w:r>
             <w:r>
               <w:rPr>
@@ -11143,7 +11276,7 @@
         </w:tc>
         <w:tc>
           <w:tcPr>
-            <w:tcW w:w="1171" w:type="pct"/>
+            <w:tcW w:w="1261" w:type="pct"/>
           </w:tcPr>
           <w:p>
             <w:pPr>
@@ -11242,11 +11375,21 @@
               </w:rPr>
               <w:t>Fast Pull</w:t>
             </w:r>
+            <w:r>
+              <w:rPr>
+                <w:rFonts w:eastAsia="Times New Roman" w:cstheme="minorHAnsi"/>
+                <w:color w:val="171717"/>
+                <w:sz w:val="20"/>
+                <w:szCs w:val="20"/>
+                <w:lang w:val="en-IN" w:eastAsia="en-IN"/>
+              </w:rPr>
+              <w:t>. (Random Query)</w:t>
+            </w:r>
           </w:p>
         </w:tc>
         <w:tc>
           <w:tcPr>
-            <w:tcW w:w="912" w:type="pct"/>
+            <w:tcW w:w="822" w:type="pct"/>
           </w:tcPr>
           <w:p>
             <w:pPr>
@@ -11808,16 +11951,17 @@
         <w:spacing w:after="0" w:line="360" w:lineRule="auto"/>
         <w:rPr>
           <w:rFonts w:cstheme="minorHAnsi"/>
-          <w:color w:val="171717"/>
-          <w:sz w:val="20"/>
-          <w:szCs w:val="20"/>
-          <w:shd w:val="clear" w:color="auto" w:fill="FFFFFF"/>
-        </w:rPr>
-      </w:pPr>
-      <w:r>
-        <w:rPr>
-          <w:rFonts w:cstheme="minorHAnsi"/>
-          <w:b/>
+          <w:bCs/>
+          <w:color w:val="171717"/>
+          <w:sz w:val="20"/>
+          <w:szCs w:val="20"/>
+          <w:shd w:val="clear" w:color="auto" w:fill="FFFFFF"/>
+        </w:rPr>
+      </w:pPr>
+      <w:r>
+        <w:rPr>
+          <w:rFonts w:cstheme="minorHAnsi"/>
+          <w:bCs/>
           <w:color w:val="171717"/>
           <w:sz w:val="20"/>
           <w:szCs w:val="20"/>
@@ -11828,6 +11972,7 @@
       <w:r>
         <w:rPr>
           <w:rFonts w:cstheme="minorHAnsi"/>
+          <w:bCs/>
           <w:color w:val="171717"/>
           <w:sz w:val="20"/>
           <w:szCs w:val="20"/>
@@ -11838,6 +11983,7 @@
       <w:r>
         <w:rPr>
           <w:rFonts w:cstheme="minorHAnsi"/>
+          <w:bCs/>
           <w:color w:val="171717"/>
           <w:sz w:val="20"/>
           <w:szCs w:val="20"/>
@@ -11922,9 +12068,6 @@
     </w:p>
     <w:p>
       <w:pPr>
-        <w:tabs>
-          <w:tab w:val="left" w:pos="8466"/>
-        </w:tabs>
         <w:spacing w:after="0" w:line="360" w:lineRule="auto"/>
         <w:rPr>
           <w:rFonts w:cstheme="minorHAnsi"/>
@@ -11934,6 +12077,36 @@
           <w:shd w:val="clear" w:color="auto" w:fill="FFFFFF"/>
         </w:rPr>
       </w:pPr>
+      <w:r>
+        <w:rPr>
+          <w:rFonts w:cstheme="minorHAnsi"/>
+          <w:color w:val="171717"/>
+          <w:sz w:val="20"/>
+          <w:szCs w:val="20"/>
+          <w:shd w:val="clear" w:color="auto" w:fill="FFFFFF"/>
+        </w:rPr>
+        <w:t>In other cases, you link them together to form an event and data pipeline. You use Event Grid to respond to events in the other</w:t>
+      </w:r>
+      <w:r>
+        <w:rPr>
+          <w:rFonts w:cstheme="minorHAnsi"/>
+          <w:color w:val="171717"/>
+          <w:sz w:val="20"/>
+          <w:szCs w:val="20"/>
+          <w:shd w:val="clear" w:color="auto" w:fill="FFFFFF"/>
+        </w:rPr>
+        <w:t xml:space="preserve"> Azure</w:t>
+      </w:r>
+      <w:r>
+        <w:rPr>
+          <w:rFonts w:cstheme="minorHAnsi"/>
+          <w:color w:val="171717"/>
+          <w:sz w:val="20"/>
+          <w:szCs w:val="20"/>
+          <w:shd w:val="clear" w:color="auto" w:fill="FFFFFF"/>
+        </w:rPr>
+        <w:t xml:space="preserve"> services. For an example of using Event Grid with Event Hubs to migrate data to a data warehouse.</w:t>
+      </w:r>
     </w:p>
     <w:p>
       <w:pPr>
@@ -11946,36 +12119,6 @@
           <w:shd w:val="clear" w:color="auto" w:fill="FFFFFF"/>
         </w:rPr>
       </w:pPr>
-      <w:r>
-        <w:rPr>
-          <w:rFonts w:cstheme="minorHAnsi"/>
-          <w:color w:val="171717"/>
-          <w:sz w:val="20"/>
-          <w:szCs w:val="20"/>
-          <w:shd w:val="clear" w:color="auto" w:fill="FFFFFF"/>
-        </w:rPr>
-        <w:t>In other cases, you link them together to form an event and data pipeline. You use Event Grid to respond to events in the other</w:t>
-      </w:r>
-      <w:r>
-        <w:rPr>
-          <w:rFonts w:cstheme="minorHAnsi"/>
-          <w:color w:val="171717"/>
-          <w:sz w:val="20"/>
-          <w:szCs w:val="20"/>
-          <w:shd w:val="clear" w:color="auto" w:fill="FFFFFF"/>
-        </w:rPr>
-        <w:t xml:space="preserve"> Azure</w:t>
-      </w:r>
-      <w:r>
-        <w:rPr>
-          <w:rFonts w:cstheme="minorHAnsi"/>
-          <w:color w:val="171717"/>
-          <w:sz w:val="20"/>
-          <w:szCs w:val="20"/>
-          <w:shd w:val="clear" w:color="auto" w:fill="FFFFFF"/>
-        </w:rPr>
-        <w:t xml:space="preserve"> services. For an example of using Event Grid with Event Hubs to migrate data to a data warehouse.</w:t>
-      </w:r>
     </w:p>
     <w:p>
       <w:pPr>
@@ -12097,9 +12240,145 @@
         <w:t xml:space="preserve"> </w:t>
       </w:r>
     </w:p>
+    <w:p>
+      <w:pPr>
+        <w:spacing w:after="0" w:line="360" w:lineRule="auto"/>
+        <w:rPr>
+          <w:rFonts w:cstheme="minorHAnsi"/>
+          <w:sz w:val="20"/>
+          <w:szCs w:val="20"/>
+        </w:rPr>
+      </w:pPr>
+    </w:p>
+    <w:p>
+      <w:pPr>
+        <w:spacing w:after="0" w:line="360" w:lineRule="auto"/>
+        <w:rPr>
+          <w:rFonts w:cstheme="minorHAnsi"/>
+          <w:sz w:val="20"/>
+          <w:szCs w:val="20"/>
+        </w:rPr>
+      </w:pPr>
+      <w:r>
+        <w:rPr>
+          <w:noProof/>
+        </w:rPr>
+        <w:drawing>
+          <wp:inline distT="0" distB="0" distL="0" distR="0" wp14:anchorId="0C86D554" wp14:editId="1BE3EF4C">
+            <wp:extent cx="6267688" cy="3525575"/>
+            <wp:effectExtent l="0" t="0" r="0" b="0"/>
+            <wp:docPr id="6" name="Graphic 6"/>
+            <wp:cNvGraphicFramePr>
+              <a:graphicFrameLocks xmlns:a="http://schemas.openxmlformats.org/drawingml/2006/main" noChangeAspect="1"/>
+            </wp:cNvGraphicFramePr>
+            <a:graphic xmlns:a="http://schemas.openxmlformats.org/drawingml/2006/main">
+              <a:graphicData uri="http://schemas.openxmlformats.org/drawingml/2006/picture">
+                <pic:pic xmlns:pic="http://schemas.openxmlformats.org/drawingml/2006/picture">
+                  <pic:nvPicPr>
+                    <pic:cNvPr id="1" name=""/>
+                    <pic:cNvPicPr/>
+                  </pic:nvPicPr>
+                  <pic:blipFill>
+                    <a:blip r:embed="rId17">
+                      <a:extLst>
+                        <a:ext uri="{96DAC541-7B7A-43D3-8B79-37D633B846F1}">
+                          <asvg:svgBlip xmlns:asvg="http://schemas.microsoft.com/office/drawing/2016/SVG/main" r:embed="rId18"/>
+                        </a:ext>
+                      </a:extLst>
+                    </a:blip>
+                    <a:stretch>
+                      <a:fillRect/>
+                    </a:stretch>
+                  </pic:blipFill>
+                  <pic:spPr>
+                    <a:xfrm>
+                      <a:off x="0" y="0"/>
+                      <a:ext cx="6298524" cy="3542920"/>
+                    </a:xfrm>
+                    <a:prstGeom prst="rect">
+                      <a:avLst/>
+                    </a:prstGeom>
+                  </pic:spPr>
+                </pic:pic>
+              </a:graphicData>
+            </a:graphic>
+          </wp:inline>
+        </w:drawing>
+      </w:r>
+    </w:p>
+    <w:p>
+      <w:pPr>
+        <w:spacing w:after="0" w:line="360" w:lineRule="auto"/>
+        <w:rPr>
+          <w:rFonts w:cstheme="minorHAnsi"/>
+          <w:sz w:val="20"/>
+          <w:szCs w:val="20"/>
+        </w:rPr>
+      </w:pPr>
+      <w:r>
+        <w:rPr>
+          <w:noProof/>
+        </w:rPr>
+        <w:drawing>
+          <wp:inline distT="0" distB="0" distL="0" distR="0" wp14:anchorId="4C64E89E" wp14:editId="263626EA">
+            <wp:extent cx="6606173" cy="4282178"/>
+            <wp:effectExtent l="0" t="0" r="4445" b="4445"/>
+            <wp:docPr id="7" name="Picture 7"/>
+            <wp:cNvGraphicFramePr>
+              <a:graphicFrameLocks xmlns:a="http://schemas.openxmlformats.org/drawingml/2006/main" noChangeAspect="1"/>
+            </wp:cNvGraphicFramePr>
+            <a:graphic xmlns:a="http://schemas.openxmlformats.org/drawingml/2006/main">
+              <a:graphicData uri="http://schemas.openxmlformats.org/drawingml/2006/picture">
+                <pic:pic xmlns:pic="http://schemas.openxmlformats.org/drawingml/2006/picture">
+                  <pic:nvPicPr>
+                    <pic:cNvPr id="1" name=""/>
+                    <pic:cNvPicPr/>
+                  </pic:nvPicPr>
+                  <pic:blipFill>
+                    <a:blip r:embed="rId19"/>
+                    <a:stretch>
+                      <a:fillRect/>
+                    </a:stretch>
+                  </pic:blipFill>
+                  <pic:spPr>
+                    <a:xfrm>
+                      <a:off x="0" y="0"/>
+                      <a:ext cx="6616331" cy="4288763"/>
+                    </a:xfrm>
+                    <a:prstGeom prst="rect">
+                      <a:avLst/>
+                    </a:prstGeom>
+                  </pic:spPr>
+                </pic:pic>
+              </a:graphicData>
+            </a:graphic>
+          </wp:inline>
+        </w:drawing>
+      </w:r>
+    </w:p>
+    <w:p>
+      <w:pPr>
+        <w:spacing w:after="0" w:line="360" w:lineRule="auto"/>
+        <w:rPr>
+          <w:rFonts w:cstheme="minorHAnsi"/>
+          <w:sz w:val="20"/>
+          <w:szCs w:val="20"/>
+        </w:rPr>
+      </w:pPr>
+    </w:p>
+    <w:p>
+      <w:pPr>
+        <w:spacing w:after="0" w:line="360" w:lineRule="auto"/>
+        <w:rPr>
+          <w:rFonts w:cstheme="minorHAnsi"/>
+          <w:sz w:val="20"/>
+          <w:szCs w:val="20"/>
+        </w:rPr>
+      </w:pPr>
+    </w:p>
     <w:sectPr>
-      <w:headerReference w:type="default" r:id="rId17"/>
-      <w:footerReference w:type="default" r:id="rId18"/>
+      <w:headerReference w:type="default" r:id="rId20"/>
+      <w:footerReference w:type="default" r:id="rId21"/>
       <w:pgSz w:w="12240" w:h="15840"/>
       <w:pgMar w:top="1080" w:right="1440" w:bottom="1260" w:left="1440" w:header="720" w:footer="720" w:gutter="0"/>
       <w:cols w:space="720"/>

</xml_diff>